<commit_message>
feat(main): stage4 add presentation, fix report
</commit_message>
<xml_diff>
--- a/project-personal/stage4/report/report.docx
+++ b/project-personal/stage4/report/report.docx
@@ -629,7 +629,7 @@
           <wp:inline>
             <wp:extent cx="3733800" cy="2364274"/>
             <wp:effectExtent b="0" l="0" r="0" t="0"/>
-            <wp:docPr descr="Каталог post с постами" title="" id="41" name="Picture"/>
+            <wp:docPr descr="Сайт" title="" id="41" name="Picture"/>
             <a:graphic>
               <a:graphicData uri="http://schemas.openxmlformats.org/drawingml/2006/picture">
                 <pic:pic>
@@ -672,7 +672,7 @@
         <w:pStyle w:val="ImageCaption"/>
       </w:pPr>
       <w:r>
-        <w:t xml:space="preserve">Рис. 7: Каталог post с постами</w:t>
+        <w:t xml:space="preserve">Рис. 7: Сайт</w:t>
       </w:r>
     </w:p>
     <w:bookmarkEnd w:id="43"/>

</xml_diff>